<commit_message>
löschen von überflüssigen dokumenten
</commit_message>
<xml_diff>
--- a/writing/01_preregistration.docx
+++ b/writing/01_preregistration.docx
@@ -26,6 +26,22 @@
     </w:p>
     <w:p>
       <w:pPr>
+        <w:pStyle w:val="Normal"/>
+        <w:spacing w:lineRule="auto" w:line="360"/>
+        <w:jc w:val="both"/>
+        <w:rPr>
+          <w:color w:val="55308D"/>
+        </w:rPr>
+      </w:pPr>
+      <w:r>
+        <w:rPr>
+          <w:color w:val="55308D"/>
+        </w:rPr>
+        <w:t>In lila geschreibenes haben wir „geändert“ oder hinzugefügt</w:t>
+      </w:r>
+    </w:p>
+    <w:p>
+      <w:pPr>
         <w:pStyle w:val="Berschrift3"/>
         <w:spacing w:lineRule="auto" w:line="360"/>
         <w:jc w:val="both"/>
@@ -660,7 +676,14 @@
           <w:color w:val="E36C0A" w:themeColor="accent6" w:themeShade="bf"/>
           <w:lang w:val="en-GB"/>
         </w:rPr>
-        <w:t>The participants are randomly assigned to either the discrimination or the identification group by ???</w:t>
+        <w:t xml:space="preserve">The participants are randomly assigned to either the discrimination or the identification group by </w:t>
+      </w:r>
+      <w:r>
+        <w:rPr>
+          <w:color w:val="55308D" w:themeShade="bf"/>
+          <w:lang w:val="en-GB"/>
+        </w:rPr>
+        <w:t>a coin-flip generator</w:t>
       </w:r>
     </w:p>
     <w:p>
@@ -2585,7 +2608,7 @@
         <w:docPartGallery w:val="Page Numbers (Bottom of Page)"/>
         <w:docPartUnique w:val="true"/>
       </w:docPartObj>
-      <w:id w:val="1355312978"/>
+      <w:id w:val="1092539600"/>
     </w:sdtPr>
     <w:sdtContent>
       <w:p>
@@ -2608,7 +2631,7 @@
         </w:r>
         <w:r>
           <w:rPr/>
-          <w:t>7</w:t>
+          <w:t>8</w:t>
         </w:r>
         <w:r>
           <w:rPr/>

</xml_diff>